<commit_message>
third iteration for Refining web pages and improving compatibility
</commit_message>
<xml_diff>
--- a/文档/信息架构.docx
+++ b/文档/信息架构.docx
@@ -1,6 +1,7 @@
 
 <file path=word/document.xml><?xml version="1.0" encoding="utf-8"?>
 <w:document xmlns:wpc="http://schemas.microsoft.com/office/word/2010/wordprocessingCanvas" xmlns:mc="http://schemas.openxmlformats.org/markup-compatibility/2006" xmlns:o="urn:schemas-microsoft-com:office:office" xmlns:r="http://schemas.openxmlformats.org/officeDocument/2006/relationships" xmlns:m="http://schemas.openxmlformats.org/officeDocument/2006/math" xmlns:v="urn:schemas-microsoft-com:vml" xmlns:wp14="http://schemas.microsoft.com/office/word/2010/wordprocessingDrawing" xmlns:wp="http://schemas.openxmlformats.org/drawingml/2006/wordprocessingDrawing" xmlns:w="http://schemas.openxmlformats.org/wordprocessingml/2006/main" xmlns:w14="http://schemas.microsoft.com/office/word/2010/wordml" xmlns:w10="urn:schemas-microsoft-com:office:word" xmlns:w15="http://schemas.microsoft.com/office/word/2012/wordml" xmlns:wpg="http://schemas.microsoft.com/office/word/2010/wordprocessingGroup" xmlns:wpi="http://schemas.microsoft.com/office/word/2010/wordprocessingInk" xmlns:wne="http://schemas.microsoft.com/office/word/2006/wordml" xmlns:wps="http://schemas.microsoft.com/office/word/2010/wordprocessingShape" mc:Ignorable="w14 w15 wp14">
+  <w:background w:color="FFFFFF"/>
   <w:body>
     <w:p>
       <w:pPr>
@@ -19,218 +20,543 @@
     </w:p>
     <w:p>
       <w:pPr>
-        <w:pStyle w:val="4"/>
-        <w:numPr>
-          <w:ilvl w:val="0"/>
-          <w:numId w:val="1"/>
-        </w:numPr>
-        <w:ind w:firstLineChars="0"/>
-        <w:rPr>
-          <w:sz w:val="24"/>
-        </w:rPr>
-      </w:pPr>
-      <w:r>
+        <w:pStyle w:val="2"/>
+        <w:keepNext w:val="0"/>
+        <w:keepLines w:val="0"/>
+        <w:widowControl/>
+        <w:suppressLineNumbers w:val="0"/>
+        <w:kinsoku w:val="0"/>
+        <w:overflowPunct w:val="0"/>
+        <w:bidi w:val="0"/>
+        <w:spacing w:before="0" w:beforeAutospacing="0" w:after="0" w:afterAutospacing="0"/>
+        <w:jc w:val="left"/>
+        <w:textAlignment w:val="baseline"/>
+      </w:pPr>
+      <w:r>
+        <w:rPr>
+          <w:rFonts w:ascii="等线" w:hAnsi="等线" w:eastAsia="等线" w:cs="mn-cs"/>
+          <w:color w:val="000000"/>
+          <w:kern w:val="24"/>
+          <w:vertAlign w:val="baseline"/>
+        </w:rPr>
+        <w:t>内容：</w:t>
+      </w:r>
+    </w:p>
+    <w:p>
+      <w:pPr>
+        <w:pStyle w:val="2"/>
+        <w:keepNext w:val="0"/>
+        <w:keepLines w:val="0"/>
+        <w:widowControl/>
+        <w:suppressLineNumbers w:val="0"/>
+        <w:kinsoku w:val="0"/>
+        <w:overflowPunct w:val="0"/>
+        <w:bidi w:val="0"/>
+        <w:spacing w:before="0" w:beforeAutospacing="0" w:after="0" w:afterAutospacing="0"/>
+        <w:jc w:val="left"/>
+        <w:textAlignment w:val="baseline"/>
+      </w:pPr>
+      <w:r>
+        <w:rPr>
+          <w:rFonts w:hint="eastAsia" w:ascii="等线" w:hAnsi="等线" w:eastAsia="等线" w:cs="mn-cs"/>
+          <w:color w:val="000000"/>
+          <w:kern w:val="24"/>
+          <w:vertAlign w:val="baseline"/>
+        </w:rPr>
+        <w:t xml:space="preserve">   1.头像</w:t>
+      </w:r>
+    </w:p>
+    <w:p>
+      <w:pPr>
+        <w:pStyle w:val="2"/>
+        <w:keepNext w:val="0"/>
+        <w:keepLines w:val="0"/>
+        <w:widowControl/>
+        <w:suppressLineNumbers w:val="0"/>
+        <w:kinsoku w:val="0"/>
+        <w:overflowPunct w:val="0"/>
+        <w:bidi w:val="0"/>
+        <w:spacing w:before="0" w:beforeAutospacing="0" w:after="0" w:afterAutospacing="0"/>
+        <w:jc w:val="left"/>
+        <w:textAlignment w:val="baseline"/>
+      </w:pPr>
+      <w:r>
+        <w:rPr>
+          <w:rFonts w:hint="eastAsia" w:ascii="等线" w:hAnsi="等线" w:eastAsia="等线" w:cs="mn-cs"/>
+          <w:color w:val="000000"/>
+          <w:kern w:val="24"/>
+          <w:vertAlign w:val="baseline"/>
+        </w:rPr>
+        <w:t xml:space="preserve">   2.个人资料</w:t>
+      </w:r>
+    </w:p>
+    <w:p>
+      <w:pPr>
+        <w:pStyle w:val="2"/>
+        <w:keepNext w:val="0"/>
+        <w:keepLines w:val="0"/>
+        <w:widowControl/>
+        <w:suppressLineNumbers w:val="0"/>
+        <w:kinsoku w:val="0"/>
+        <w:overflowPunct w:val="0"/>
+        <w:bidi w:val="0"/>
+        <w:spacing w:before="0" w:beforeAutospacing="0" w:after="0" w:afterAutospacing="0"/>
+        <w:jc w:val="left"/>
+        <w:textAlignment w:val="baseline"/>
+      </w:pPr>
+      <w:r>
+        <w:rPr>
+          <w:rFonts w:hint="eastAsia" w:ascii="等线" w:hAnsi="等线" w:eastAsia="等线" w:cs="mn-cs"/>
+          <w:color w:val="000000"/>
+          <w:kern w:val="24"/>
+          <w:vertAlign w:val="baseline"/>
+        </w:rPr>
+        <w:t xml:space="preserve">   3.身份</w:t>
+      </w:r>
+    </w:p>
+    <w:p>
+      <w:pPr>
+        <w:pStyle w:val="2"/>
+        <w:keepNext w:val="0"/>
+        <w:keepLines w:val="0"/>
+        <w:widowControl/>
+        <w:suppressLineNumbers w:val="0"/>
+        <w:kinsoku w:val="0"/>
+        <w:overflowPunct w:val="0"/>
+        <w:bidi w:val="0"/>
+        <w:spacing w:before="0" w:beforeAutospacing="0" w:after="0" w:afterAutospacing="0"/>
+        <w:jc w:val="left"/>
+        <w:textAlignment w:val="baseline"/>
+      </w:pPr>
+      <w:r>
+        <w:rPr>
+          <w:rFonts w:hint="eastAsia" w:ascii="等线" w:hAnsi="等线" w:eastAsia="等线" w:cs="mn-cs"/>
+          <w:color w:val="000000"/>
+          <w:kern w:val="24"/>
+          <w:vertAlign w:val="baseline"/>
+        </w:rPr>
+        <w:t xml:space="preserve">   4.自我简介</w:t>
+      </w:r>
+    </w:p>
+    <w:p>
+      <w:pPr>
+        <w:pStyle w:val="2"/>
+        <w:keepNext w:val="0"/>
+        <w:keepLines w:val="0"/>
+        <w:widowControl/>
+        <w:suppressLineNumbers w:val="0"/>
+        <w:kinsoku w:val="0"/>
+        <w:overflowPunct w:val="0"/>
+        <w:bidi w:val="0"/>
+        <w:spacing w:before="0" w:beforeAutospacing="0" w:after="0" w:afterAutospacing="0"/>
+        <w:jc w:val="left"/>
+        <w:textAlignment w:val="baseline"/>
+      </w:pPr>
+      <w:r>
+        <w:rPr>
+          <w:rFonts w:hint="eastAsia" w:ascii="等线" w:hAnsi="等线" w:eastAsia="等线" w:cs="mn-cs"/>
+          <w:color w:val="000000"/>
+          <w:kern w:val="24"/>
+          <w:vertAlign w:val="baseline"/>
+        </w:rPr>
+        <w:t xml:space="preserve">   5.项目经历</w:t>
+      </w:r>
+    </w:p>
+    <w:p>
+      <w:pPr>
+        <w:pStyle w:val="2"/>
+        <w:keepNext w:val="0"/>
+        <w:keepLines w:val="0"/>
+        <w:widowControl/>
+        <w:suppressLineNumbers w:val="0"/>
+        <w:kinsoku w:val="0"/>
+        <w:overflowPunct w:val="0"/>
+        <w:bidi w:val="0"/>
+        <w:spacing w:before="0" w:beforeAutospacing="0" w:after="0" w:afterAutospacing="0"/>
+        <w:jc w:val="left"/>
+        <w:textAlignment w:val="baseline"/>
+      </w:pPr>
+      <w:r>
+        <w:rPr>
+          <w:rFonts w:hint="eastAsia" w:ascii="等线" w:hAnsi="等线" w:eastAsia="等线" w:cs="mn-cs"/>
+          <w:color w:val="000000"/>
+          <w:kern w:val="24"/>
+          <w:vertAlign w:val="baseline"/>
+        </w:rPr>
+        <w:t xml:space="preserve">   6.比赛经历</w:t>
+      </w:r>
+    </w:p>
+    <w:p>
+      <w:pPr>
+        <w:pStyle w:val="2"/>
+        <w:keepNext w:val="0"/>
+        <w:keepLines w:val="0"/>
+        <w:widowControl/>
+        <w:suppressLineNumbers w:val="0"/>
+        <w:kinsoku w:val="0"/>
+        <w:overflowPunct w:val="0"/>
+        <w:bidi w:val="0"/>
+        <w:spacing w:before="0" w:beforeAutospacing="0" w:after="0" w:afterAutospacing="0"/>
+        <w:jc w:val="left"/>
+        <w:textAlignment w:val="baseline"/>
+      </w:pPr>
+      <w:r>
+        <w:rPr>
+          <w:rFonts w:hint="eastAsia" w:ascii="等线" w:hAnsi="等线" w:eastAsia="等线" w:cs="mn-cs"/>
+          <w:color w:val="000000"/>
+          <w:kern w:val="24"/>
+          <w:vertAlign w:val="baseline"/>
+        </w:rPr>
+        <w:t xml:space="preserve">   7.获奖情况</w:t>
+      </w:r>
+    </w:p>
+    <w:p>
+      <w:pPr>
+        <w:pStyle w:val="2"/>
+        <w:keepNext w:val="0"/>
+        <w:keepLines w:val="0"/>
+        <w:widowControl/>
+        <w:suppressLineNumbers w:val="0"/>
+        <w:kinsoku w:val="0"/>
+        <w:overflowPunct w:val="0"/>
+        <w:bidi w:val="0"/>
+        <w:spacing w:before="0" w:beforeAutospacing="0" w:after="0" w:afterAutospacing="0"/>
+        <w:jc w:val="left"/>
+        <w:textAlignment w:val="baseline"/>
+      </w:pPr>
+      <w:r>
+        <w:rPr>
+          <w:rFonts w:hint="eastAsia" w:ascii="等线" w:hAnsi="等线" w:eastAsia="等线" w:cs="mn-cs"/>
+          <w:color w:val="000000"/>
+          <w:kern w:val="24"/>
+          <w:vertAlign w:val="baseline"/>
+        </w:rPr>
+        <w:t xml:space="preserve">   8.兴趣爱好</w:t>
+      </w:r>
+    </w:p>
+    <w:p>
+      <w:pPr>
+        <w:pStyle w:val="2"/>
+        <w:keepNext w:val="0"/>
+        <w:keepLines w:val="0"/>
+        <w:widowControl/>
+        <w:suppressLineNumbers w:val="0"/>
+        <w:kinsoku w:val="0"/>
+        <w:overflowPunct w:val="0"/>
+        <w:bidi w:val="0"/>
+        <w:spacing w:before="0" w:beforeAutospacing="0" w:after="0" w:afterAutospacing="0"/>
+        <w:jc w:val="left"/>
+        <w:textAlignment w:val="baseline"/>
+      </w:pPr>
+      <w:r>
+        <w:rPr>
+          <w:rFonts w:hint="eastAsia" w:ascii="等线" w:hAnsi="等线" w:eastAsia="等线" w:cs="mn-cs"/>
+          <w:color w:val="000000"/>
+          <w:kern w:val="24"/>
+          <w:vertAlign w:val="baseline"/>
+        </w:rPr>
+        <w:t xml:space="preserve">   9.个人技能</w:t>
+      </w:r>
+    </w:p>
+    <w:p>
+      <w:pPr>
+        <w:pStyle w:val="2"/>
+        <w:keepNext w:val="0"/>
+        <w:keepLines w:val="0"/>
+        <w:widowControl/>
+        <w:suppressLineNumbers w:val="0"/>
+        <w:kinsoku w:val="0"/>
+        <w:overflowPunct w:val="0"/>
+        <w:bidi w:val="0"/>
+        <w:spacing w:before="0" w:beforeAutospacing="0" w:after="0" w:afterAutospacing="0"/>
+        <w:jc w:val="left"/>
+        <w:textAlignment w:val="baseline"/>
+      </w:pPr>
+      <w:r>
+        <w:rPr>
+          <w:rFonts w:ascii="等线" w:hAnsi="等线" w:eastAsia="等线" w:cs="mn-cs"/>
+          <w:color w:val="000000"/>
+          <w:kern w:val="24"/>
+          <w:vertAlign w:val="baseline"/>
+        </w:rPr>
+        <w:t>交互方式：</w:t>
+      </w:r>
+    </w:p>
+    <w:p>
+      <w:pPr>
+        <w:pStyle w:val="2"/>
+        <w:keepNext w:val="0"/>
+        <w:keepLines w:val="0"/>
+        <w:widowControl/>
+        <w:suppressLineNumbers w:val="0"/>
+        <w:kinsoku w:val="0"/>
+        <w:overflowPunct w:val="0"/>
+        <w:bidi w:val="0"/>
+        <w:spacing w:before="0" w:beforeAutospacing="0" w:after="0" w:afterAutospacing="0"/>
+        <w:jc w:val="left"/>
+        <w:textAlignment w:val="baseline"/>
+      </w:pPr>
+      <w:r>
+        <w:rPr>
+          <w:rFonts w:hint="eastAsia" w:ascii="等线" w:hAnsi="等线" w:eastAsia="等线" w:cs="mn-cs"/>
+          <w:color w:val="000000"/>
+          <w:kern w:val="24"/>
+          <w:vertAlign w:val="baseline"/>
+        </w:rPr>
+        <w:t xml:space="preserve">   1.文字段</w:t>
+      </w:r>
+    </w:p>
+    <w:p>
+      <w:pPr>
+        <w:pStyle w:val="2"/>
+        <w:keepNext w:val="0"/>
+        <w:keepLines w:val="0"/>
+        <w:widowControl/>
+        <w:suppressLineNumbers w:val="0"/>
+        <w:kinsoku w:val="0"/>
+        <w:overflowPunct w:val="0"/>
+        <w:bidi w:val="0"/>
+        <w:spacing w:before="0" w:beforeAutospacing="0" w:after="0" w:afterAutospacing="0"/>
+        <w:jc w:val="left"/>
+        <w:textAlignment w:val="baseline"/>
+      </w:pPr>
+      <w:r>
+        <w:rPr>
+          <w:rFonts w:hint="eastAsia" w:ascii="等线" w:hAnsi="等线" w:eastAsia="等线" w:cs="mn-cs"/>
+          <w:color w:val="000000"/>
+          <w:kern w:val="24"/>
+          <w:vertAlign w:val="baseline"/>
+        </w:rPr>
+        <w:t xml:space="preserve">   2.图片</w:t>
+      </w:r>
+    </w:p>
+    <w:p>
+      <w:pPr>
+        <w:pStyle w:val="2"/>
+        <w:keepNext w:val="0"/>
+        <w:keepLines w:val="0"/>
+        <w:widowControl/>
+        <w:suppressLineNumbers w:val="0"/>
+        <w:kinsoku w:val="0"/>
+        <w:overflowPunct w:val="0"/>
+        <w:bidi w:val="0"/>
+        <w:spacing w:before="0" w:beforeAutospacing="0" w:after="0" w:afterAutospacing="0"/>
+        <w:jc w:val="left"/>
+        <w:textAlignment w:val="baseline"/>
+      </w:pPr>
+      <w:r>
+        <w:rPr>
+          <w:rFonts w:hint="eastAsia" w:ascii="等线" w:hAnsi="等线" w:eastAsia="等线" w:cs="mn-cs"/>
+          <w:color w:val="000000"/>
+          <w:kern w:val="24"/>
+          <w:vertAlign w:val="baseline"/>
+        </w:rPr>
+        <w:t xml:space="preserve">   3.图形</w:t>
+      </w:r>
+    </w:p>
+    <w:p>
+      <w:pPr>
+        <w:pStyle w:val="2"/>
+        <w:keepNext w:val="0"/>
+        <w:keepLines w:val="0"/>
+        <w:widowControl/>
+        <w:suppressLineNumbers w:val="0"/>
+        <w:kinsoku w:val="0"/>
+        <w:overflowPunct w:val="0"/>
+        <w:bidi w:val="0"/>
+        <w:spacing w:before="0" w:beforeAutospacing="0" w:after="0" w:afterAutospacing="0"/>
+        <w:jc w:val="left"/>
+        <w:textAlignment w:val="baseline"/>
+      </w:pPr>
+      <w:r>
+        <w:rPr>
+          <w:rFonts w:hint="eastAsia" w:ascii="等线" w:hAnsi="等线" w:eastAsia="等线" w:cs="mn-cs"/>
+          <w:color w:val="000000"/>
+          <w:kern w:val="24"/>
+          <w:vertAlign w:val="baseline"/>
+        </w:rPr>
+        <w:t xml:space="preserve">   4.图表</w:t>
+      </w:r>
+    </w:p>
+    <w:p>
+      <w:pPr>
+        <w:pStyle w:val="2"/>
+        <w:keepNext w:val="0"/>
+        <w:keepLines w:val="0"/>
+        <w:widowControl/>
+        <w:suppressLineNumbers w:val="0"/>
+        <w:kinsoku w:val="0"/>
+        <w:overflowPunct w:val="0"/>
+        <w:bidi w:val="0"/>
+        <w:spacing w:before="0" w:beforeAutospacing="0" w:after="0" w:afterAutospacing="0"/>
+        <w:jc w:val="left"/>
+        <w:textAlignment w:val="baseline"/>
+      </w:pPr>
+      <w:r>
+        <w:rPr>
+          <w:rFonts w:hint="eastAsia" w:ascii="等线" w:hAnsi="等线" w:eastAsia="等线" w:cs="mn-cs"/>
+          <w:color w:val="000000"/>
+          <w:kern w:val="24"/>
+          <w:vertAlign w:val="baseline"/>
+        </w:rPr>
+        <w:t xml:space="preserve">   5.动画</w:t>
+      </w:r>
+    </w:p>
+    <w:p>
+      <w:pPr>
+        <w:pStyle w:val="2"/>
+        <w:keepNext w:val="0"/>
+        <w:keepLines w:val="0"/>
+        <w:widowControl/>
+        <w:suppressLineNumbers w:val="0"/>
+        <w:kinsoku w:val="0"/>
+        <w:overflowPunct w:val="0"/>
+        <w:bidi w:val="0"/>
+        <w:spacing w:before="0" w:beforeAutospacing="0" w:after="0" w:afterAutospacing="0"/>
+        <w:jc w:val="left"/>
+        <w:textAlignment w:val="baseline"/>
+      </w:pPr>
+      <w:r>
+        <w:rPr>
+          <w:rFonts w:ascii="等线" w:hAnsi="等线" w:eastAsia="等线" w:cs="mn-cs"/>
+          <w:color w:val="000000"/>
+          <w:kern w:val="24"/>
+          <w:vertAlign w:val="baseline"/>
+        </w:rPr>
+        <w:t>编程语言（技术）：</w:t>
+      </w:r>
+    </w:p>
+    <w:p>
+      <w:pPr>
+        <w:pStyle w:val="2"/>
+        <w:keepNext w:val="0"/>
+        <w:keepLines w:val="0"/>
+        <w:widowControl/>
+        <w:suppressLineNumbers w:val="0"/>
+        <w:kinsoku w:val="0"/>
+        <w:overflowPunct w:val="0"/>
+        <w:bidi w:val="0"/>
+        <w:spacing w:before="0" w:beforeAutospacing="0" w:after="0" w:afterAutospacing="0"/>
+        <w:jc w:val="left"/>
+        <w:textAlignment w:val="baseline"/>
+      </w:pPr>
+      <w:r>
+        <w:rPr>
+          <w:rFonts w:hint="eastAsia" w:ascii="等线" w:hAnsi="等线" w:eastAsia="等线" w:cs="mn-cs"/>
+          <w:color w:val="000000"/>
+          <w:kern w:val="24"/>
+          <w:vertAlign w:val="baseline"/>
+        </w:rPr>
+        <w:t xml:space="preserve">   1.HTML</w:t>
+      </w:r>
+    </w:p>
+    <w:p>
+      <w:pPr>
+        <w:pStyle w:val="2"/>
+        <w:keepNext w:val="0"/>
+        <w:keepLines w:val="0"/>
+        <w:widowControl/>
+        <w:suppressLineNumbers w:val="0"/>
+        <w:kinsoku w:val="0"/>
+        <w:overflowPunct w:val="0"/>
+        <w:bidi w:val="0"/>
+        <w:spacing w:before="0" w:beforeAutospacing="0" w:after="0" w:afterAutospacing="0"/>
+        <w:jc w:val="left"/>
+        <w:textAlignment w:val="baseline"/>
+      </w:pPr>
+      <w:r>
+        <w:rPr>
+          <w:rFonts w:hint="eastAsia" w:ascii="等线" w:hAnsi="等线" w:eastAsia="等线" w:cs="mn-cs"/>
+          <w:color w:val="000000"/>
+          <w:kern w:val="24"/>
+          <w:vertAlign w:val="baseline"/>
+        </w:rPr>
+        <w:t xml:space="preserve">   2.CSS</w:t>
+      </w:r>
+    </w:p>
+    <w:p>
+      <w:pPr>
+        <w:pStyle w:val="2"/>
+        <w:keepNext w:val="0"/>
+        <w:keepLines w:val="0"/>
+        <w:widowControl/>
+        <w:suppressLineNumbers w:val="0"/>
+        <w:kinsoku w:val="0"/>
+        <w:overflowPunct w:val="0"/>
+        <w:bidi w:val="0"/>
+        <w:spacing w:before="0" w:beforeAutospacing="0" w:after="0" w:afterAutospacing="0"/>
+        <w:jc w:val="left"/>
+        <w:textAlignment w:val="baseline"/>
+      </w:pPr>
+      <w:r>
+        <w:rPr>
+          <w:rFonts w:hint="eastAsia" w:ascii="等线" w:hAnsi="等线" w:eastAsia="等线" w:cs="mn-cs"/>
+          <w:color w:val="000000"/>
+          <w:kern w:val="24"/>
+          <w:vertAlign w:val="baseline"/>
+        </w:rPr>
+        <w:t xml:space="preserve">   3.JavaScript</w:t>
+      </w:r>
+    </w:p>
+    <w:p>
+      <w:pPr>
+        <w:pStyle w:val="2"/>
+        <w:keepNext w:val="0"/>
+        <w:keepLines w:val="0"/>
+        <w:widowControl/>
+        <w:suppressLineNumbers w:val="0"/>
+        <w:kinsoku w:val="0"/>
+        <w:overflowPunct w:val="0"/>
+        <w:bidi w:val="0"/>
+        <w:spacing w:before="0" w:beforeAutospacing="0" w:after="0" w:afterAutospacing="0"/>
+        <w:jc w:val="left"/>
+        <w:textAlignment w:val="baseline"/>
+      </w:pPr>
+      <w:r>
+        <w:rPr>
+          <w:rFonts w:hint="eastAsia" w:ascii="等线" w:hAnsi="等线" w:eastAsia="等线" w:cs="mn-cs"/>
+          <w:color w:val="000000"/>
+          <w:kern w:val="24"/>
+          <w:vertAlign w:val="baseline"/>
+        </w:rPr>
+        <w:t xml:space="preserve">   4.JQ</w:t>
+      </w:r>
+    </w:p>
+    <w:p>
+      <w:pPr>
+        <w:pStyle w:val="2"/>
+        <w:keepNext w:val="0"/>
+        <w:keepLines w:val="0"/>
+        <w:widowControl/>
+        <w:suppressLineNumbers w:val="0"/>
+        <w:kinsoku w:val="0"/>
+        <w:overflowPunct w:val="0"/>
+        <w:bidi w:val="0"/>
+        <w:spacing w:before="0" w:beforeAutospacing="0" w:after="0" w:afterAutospacing="0"/>
+        <w:jc w:val="left"/>
+        <w:textAlignment w:val="baseline"/>
+      </w:pPr>
+      <w:r>
+        <w:rPr>
+          <w:rFonts w:hint="eastAsia" w:ascii="等线" w:hAnsi="等线" w:eastAsia="等线" w:cs="mn-cs"/>
+          <w:color w:val="000000"/>
+          <w:kern w:val="24"/>
+          <w:vertAlign w:val="baseline"/>
+        </w:rPr>
+        <w:t xml:space="preserve">   5.Photoshop</w:t>
+      </w:r>
+    </w:p>
+    <w:p>
+      <w:pPr>
+        <w:pStyle w:val="5"/>
+        <w:ind w:left="0" w:leftChars="0" w:firstLine="0" w:firstLineChars="0"/>
         <w:rPr>
           <w:rFonts w:hint="eastAsia"/>
           <w:sz w:val="24"/>
         </w:rPr>
-        <w:t>首页</w:t>
-      </w:r>
-    </w:p>
-    <w:p>
-      <w:pPr>
-        <w:pStyle w:val="4"/>
-        <w:numPr>
-          <w:numId w:val="0"/>
-        </w:numPr>
-        <w:ind w:left="360" w:leftChars="0"/>
-        <w:rPr>
-          <w:rFonts w:hint="eastAsia"/>
-          <w:sz w:val="24"/>
-        </w:rPr>
-      </w:pPr>
-      <w:r>
-        <w:rPr>
-          <w:rFonts w:hint="eastAsia"/>
-          <w:sz w:val="24"/>
-          <w:lang w:val="en-US" w:eastAsia="zh-CN"/>
-        </w:rPr>
-        <w:t>头像</w:t>
-      </w:r>
-    </w:p>
-    <w:p>
-      <w:pPr>
-        <w:pStyle w:val="4"/>
-        <w:numPr>
-          <w:ilvl w:val="0"/>
-          <w:numId w:val="1"/>
-        </w:numPr>
-        <w:ind w:firstLineChars="0"/>
-        <w:rPr>
-          <w:sz w:val="24"/>
-        </w:rPr>
-      </w:pPr>
-      <w:r>
-        <w:rPr>
-          <w:rFonts w:hint="eastAsia"/>
-          <w:sz w:val="24"/>
-        </w:rPr>
-        <w:t>个人资料</w:t>
-      </w:r>
-    </w:p>
-    <w:p>
-      <w:pPr>
-        <w:pStyle w:val="4"/>
-        <w:numPr>
-          <w:numId w:val="0"/>
-        </w:numPr>
-        <w:ind w:left="360" w:leftChars="0"/>
-        <w:rPr>
-          <w:sz w:val="24"/>
-        </w:rPr>
-      </w:pPr>
-      <w:r>
-        <w:rPr>
-          <w:rFonts w:hint="eastAsia"/>
-          <w:sz w:val="24"/>
-        </w:rPr>
-        <w:t>身份</w:t>
-      </w:r>
-    </w:p>
-    <w:p>
-      <w:pPr>
-        <w:pStyle w:val="4"/>
-        <w:numPr>
-          <w:numId w:val="0"/>
-        </w:numPr>
-        <w:ind w:left="360" w:leftChars="0"/>
-        <w:rPr>
-          <w:rFonts w:hint="eastAsia"/>
-          <w:sz w:val="24"/>
-        </w:rPr>
-      </w:pPr>
-      <w:r>
-        <w:rPr>
-          <w:rFonts w:hint="eastAsia"/>
-          <w:sz w:val="24"/>
-          <w:lang w:val="en-US" w:eastAsia="zh-CN"/>
-        </w:rPr>
-        <w:t>自我简介</w:t>
-      </w:r>
-    </w:p>
-    <w:p>
-      <w:pPr>
-        <w:pStyle w:val="4"/>
-        <w:numPr>
-          <w:ilvl w:val="0"/>
-          <w:numId w:val="1"/>
-        </w:numPr>
-        <w:ind w:firstLineChars="0"/>
-        <w:rPr>
-          <w:sz w:val="24"/>
-        </w:rPr>
-      </w:pPr>
-      <w:r>
-        <w:rPr>
-          <w:rFonts w:hint="eastAsia"/>
-          <w:sz w:val="24"/>
-        </w:rPr>
-        <w:t>项目经历</w:t>
-      </w:r>
-    </w:p>
-    <w:p>
-      <w:pPr>
-        <w:pStyle w:val="4"/>
-        <w:numPr>
-          <w:numId w:val="0"/>
-        </w:numPr>
-        <w:ind w:left="360" w:leftChars="0"/>
-        <w:rPr>
-          <w:sz w:val="24"/>
-        </w:rPr>
       </w:pPr>
       <w:bookmarkStart w:id="0" w:name="_GoBack"/>
       <w:bookmarkEnd w:id="0"/>
-      <w:r>
-        <w:rPr>
-          <w:rFonts w:hint="eastAsia"/>
-          <w:sz w:val="24"/>
-        </w:rPr>
-        <w:t>比赛经历</w:t>
-      </w:r>
-    </w:p>
-    <w:p>
-      <w:pPr>
-        <w:pStyle w:val="4"/>
-        <w:numPr>
-          <w:numId w:val="0"/>
-        </w:numPr>
-        <w:rPr>
-          <w:rFonts w:hint="eastAsia"/>
-          <w:sz w:val="24"/>
-          <w:lang w:val="en-US" w:eastAsia="zh-CN"/>
-        </w:rPr>
-      </w:pPr>
-      <w:r>
-        <w:rPr>
-          <w:rFonts w:hint="eastAsia"/>
-          <w:sz w:val="24"/>
-          <w:lang w:val="en-US" w:eastAsia="zh-CN"/>
-        </w:rPr>
-        <w:t>4.  获奖情况</w:t>
-      </w:r>
-    </w:p>
-    <w:p>
-      <w:pPr>
-        <w:pStyle w:val="4"/>
-        <w:numPr>
-          <w:numId w:val="0"/>
-        </w:numPr>
-        <w:rPr>
-          <w:rFonts w:hint="eastAsia"/>
-          <w:sz w:val="24"/>
-          <w:lang w:val="en-US" w:eastAsia="zh-CN"/>
-        </w:rPr>
-      </w:pPr>
-      <w:r>
-        <w:rPr>
-          <w:rFonts w:hint="eastAsia"/>
-          <w:sz w:val="24"/>
-          <w:lang w:val="en-US" w:eastAsia="zh-CN"/>
-        </w:rPr>
-        <w:t>5.  兴趣爱好</w:t>
-      </w:r>
-    </w:p>
-    <w:p>
-      <w:pPr>
-        <w:pStyle w:val="4"/>
-        <w:numPr>
-          <w:numId w:val="0"/>
-        </w:numPr>
-        <w:rPr>
-          <w:rFonts w:hint="eastAsia"/>
-          <w:sz w:val="24"/>
-          <w:lang w:val="en-US" w:eastAsia="zh-CN"/>
-        </w:rPr>
-      </w:pPr>
-      <w:r>
-        <w:rPr>
-          <w:rFonts w:hint="eastAsia"/>
-          <w:sz w:val="24"/>
-          <w:lang w:val="en-US" w:eastAsia="zh-CN"/>
-        </w:rPr>
-        <w:t>实现：html+css+js+jq</w:t>
-      </w:r>
-    </w:p>
-    <w:p>
-      <w:pPr>
-        <w:pStyle w:val="4"/>
-        <w:ind w:left="1080" w:firstLine="0" w:firstLineChars="0"/>
-        <w:rPr>
-          <w:rFonts w:hint="eastAsia"/>
-          <w:sz w:val="24"/>
-        </w:rPr>
-      </w:pPr>
     </w:p>
     <w:sectPr>
       <w:pgSz w:w="11906" w:h="16838"/>
@@ -242,109 +568,12 @@
 </w:document>
 </file>
 
-<file path=word/numbering.xml><?xml version="1.0" encoding="utf-8"?>
-<w:numbering xmlns:wpc="http://schemas.microsoft.com/office/word/2010/wordprocessingCanvas" xmlns:mc="http://schemas.openxmlformats.org/markup-compatibility/2006" xmlns:o="urn:schemas-microsoft-com:office:office" xmlns:r="http://schemas.openxmlformats.org/officeDocument/2006/relationships" xmlns:m="http://schemas.openxmlformats.org/officeDocument/2006/math" xmlns:v="urn:schemas-microsoft-com:vml" xmlns:wp14="http://schemas.microsoft.com/office/word/2010/wordprocessingDrawing" xmlns:wp="http://schemas.openxmlformats.org/drawingml/2006/wordprocessingDrawing" xmlns:w10="urn:schemas-microsoft-com:office:word" xmlns:w="http://schemas.openxmlformats.org/wordprocessingml/2006/main" xmlns:w14="http://schemas.microsoft.com/office/word/2010/wordml" xmlns:wpg="http://schemas.microsoft.com/office/word/2010/wordprocessingGroup" xmlns:wpi="http://schemas.microsoft.com/office/word/2010/wordprocessingInk" xmlns:wne="http://schemas.microsoft.com/office/word/2006/wordml" xmlns:wps="http://schemas.microsoft.com/office/word/2010/wordprocessingShape" mc:Ignorable="w14 wp14">
-  <w:abstractNum w:abstractNumId="1758090803">
-    <w:nsid w:val="68CA5633"/>
-    <w:multiLevelType w:val="multilevel"/>
-    <w:tmpl w:val="68CA5633"/>
-    <w:lvl w:ilvl="0" w:tentative="1">
-      <w:start w:val="1"/>
-      <w:numFmt w:val="decimal"/>
-      <w:lvlText w:val="%1."/>
-      <w:lvlJc w:val="left"/>
-      <w:pPr>
-        <w:ind w:left="360" w:hanging="360"/>
-      </w:pPr>
-      <w:rPr>
-        <w:rFonts w:hint="default"/>
-      </w:rPr>
-    </w:lvl>
-    <w:lvl w:ilvl="1" w:tentative="1">
-      <w:start w:val="1"/>
-      <w:numFmt w:val="lowerLetter"/>
-      <w:lvlText w:val="%2)"/>
-      <w:lvlJc w:val="left"/>
-      <w:pPr>
-        <w:ind w:left="840" w:hanging="420"/>
-      </w:pPr>
-    </w:lvl>
-    <w:lvl w:ilvl="2" w:tentative="1">
-      <w:start w:val="1"/>
-      <w:numFmt w:val="lowerRoman"/>
-      <w:lvlText w:val="%3."/>
-      <w:lvlJc w:val="right"/>
-      <w:pPr>
-        <w:ind w:left="1260" w:hanging="420"/>
-      </w:pPr>
-    </w:lvl>
-    <w:lvl w:ilvl="3" w:tentative="1">
-      <w:start w:val="1"/>
-      <w:numFmt w:val="decimal"/>
-      <w:lvlText w:val="%4."/>
-      <w:lvlJc w:val="left"/>
-      <w:pPr>
-        <w:ind w:left="1680" w:hanging="420"/>
-      </w:pPr>
-    </w:lvl>
-    <w:lvl w:ilvl="4" w:tentative="1">
-      <w:start w:val="1"/>
-      <w:numFmt w:val="lowerLetter"/>
-      <w:lvlText w:val="%5)"/>
-      <w:lvlJc w:val="left"/>
-      <w:pPr>
-        <w:ind w:left="2100" w:hanging="420"/>
-      </w:pPr>
-    </w:lvl>
-    <w:lvl w:ilvl="5" w:tentative="1">
-      <w:start w:val="1"/>
-      <w:numFmt w:val="lowerRoman"/>
-      <w:lvlText w:val="%6."/>
-      <w:lvlJc w:val="right"/>
-      <w:pPr>
-        <w:ind w:left="2520" w:hanging="420"/>
-      </w:pPr>
-    </w:lvl>
-    <w:lvl w:ilvl="6" w:tentative="1">
-      <w:start w:val="1"/>
-      <w:numFmt w:val="decimal"/>
-      <w:lvlText w:val="%7."/>
-      <w:lvlJc w:val="left"/>
-      <w:pPr>
-        <w:ind w:left="2940" w:hanging="420"/>
-      </w:pPr>
-    </w:lvl>
-    <w:lvl w:ilvl="7" w:tentative="1">
-      <w:start w:val="1"/>
-      <w:numFmt w:val="lowerLetter"/>
-      <w:lvlText w:val="%8)"/>
-      <w:lvlJc w:val="left"/>
-      <w:pPr>
-        <w:ind w:left="3360" w:hanging="420"/>
-      </w:pPr>
-    </w:lvl>
-    <w:lvl w:ilvl="8" w:tentative="1">
-      <w:start w:val="1"/>
-      <w:numFmt w:val="lowerRoman"/>
-      <w:lvlText w:val="%9."/>
-      <w:lvlJc w:val="right"/>
-      <w:pPr>
-        <w:ind w:left="3780" w:hanging="420"/>
-      </w:pPr>
-    </w:lvl>
-  </w:abstractNum>
-  <w:num w:numId="1">
-    <w:abstractNumId w:val="1758090803"/>
-  </w:num>
-</w:numbering>
-</file>
-
 <file path=word/styles.xml><?xml version="1.0" encoding="utf-8"?>
 <w:styles xmlns:mc="http://schemas.openxmlformats.org/markup-compatibility/2006" xmlns:o="urn:schemas-microsoft-com:office:office" xmlns:r="http://schemas.openxmlformats.org/officeDocument/2006/relationships" xmlns:m="http://schemas.openxmlformats.org/officeDocument/2006/math" xmlns:v="urn:schemas-microsoft-com:vml" xmlns:w="http://schemas.openxmlformats.org/wordprocessingml/2006/main" xmlns:w14="http://schemas.microsoft.com/office/word/2010/wordml" xmlns:w10="urn:schemas-microsoft-com:office:word" xmlns:sl="http://schemas.openxmlformats.org/schemaLibrary/2006/main" mc:Ignorable="w14">
   <w:docDefaults>
     <w:rPrDefault>
       <w:rPr>
-        <w:rFonts w:asciiTheme="minorHAnsi" w:hAnsiTheme="minorHAnsi" w:eastAsiaTheme="minorEastAsia" w:cstheme="minorBidi"/>
+        <w:rFonts w:ascii="Times New Roman" w:hAnsi="Times New Roman" w:eastAsia="宋体" w:cs="Times New Roman"/>
       </w:rPr>
     </w:rPrDefault>
   </w:docDefaults>
@@ -414,7 +643,7 @@
     <w:lsdException w:qFormat="1" w:unhideWhenUsed="0" w:uiPriority="10" w:semiHidden="0" w:name="Title"/>
     <w:lsdException w:uiPriority="99" w:name="Closing"/>
     <w:lsdException w:uiPriority="99" w:name="Signature"/>
-    <w:lsdException w:uiPriority="1" w:name="Default Paragraph Font"/>
+    <w:lsdException w:uiPriority="1" w:semiHidden="0" w:name="Default Paragraph Font"/>
     <w:lsdException w:uiPriority="99" w:name="Body Text"/>
     <w:lsdException w:uiPriority="99" w:name="Body Text Indent"/>
     <w:lsdException w:uiPriority="99" w:name="List Continue"/>
@@ -452,7 +681,7 @@
     <w:lsdException w:uiPriority="99" w:name="HTML Sample"/>
     <w:lsdException w:uiPriority="99" w:name="HTML Typewriter"/>
     <w:lsdException w:uiPriority="99" w:name="HTML Variable"/>
-    <w:lsdException w:uiPriority="99" w:name="Normal Table"/>
+    <w:lsdException w:uiPriority="99" w:semiHidden="0" w:name="Normal Table"/>
     <w:lsdException w:uiPriority="99" w:name="annotation subject"/>
     <w:lsdException w:uiPriority="99" w:name="Table Simple 1"/>
     <w:lsdException w:uiPriority="99" w:name="Table Simple 2"/>
@@ -614,12 +843,12 @@
       <w:lang w:val="en-US" w:eastAsia="zh-CN" w:bidi="ar-SA"/>
     </w:rPr>
   </w:style>
-  <w:style w:type="character" w:default="1" w:styleId="2">
+  <w:style w:type="character" w:default="1" w:styleId="3">
     <w:name w:val="Default Paragraph Font"/>
     <w:unhideWhenUsed/>
     <w:uiPriority w:val="1"/>
   </w:style>
-  <w:style w:type="table" w:default="1" w:styleId="3">
+  <w:style w:type="table" w:default="1" w:styleId="4">
     <w:name w:val="Normal Table"/>
     <w:unhideWhenUsed/>
     <w:uiPriority w:val="99"/>
@@ -633,7 +862,23 @@
       </w:tblCellMar>
     </w:tblPr>
   </w:style>
-  <w:style w:type="paragraph" w:customStyle="1" w:styleId="4">
+  <w:style w:type="paragraph" w:styleId="2">
+    <w:name w:val="Normal (Web)"/>
+    <w:basedOn w:val="1"/>
+    <w:unhideWhenUsed/>
+    <w:uiPriority w:val="99"/>
+    <w:pPr>
+      <w:spacing w:before="0" w:beforeAutospacing="1" w:after="0" w:afterAutospacing="1"/>
+      <w:ind w:left="0" w:right="0"/>
+      <w:jc w:val="left"/>
+    </w:pPr>
+    <w:rPr>
+      <w:kern w:val="0"/>
+      <w:sz w:val="24"/>
+      <w:lang w:val="en-US" w:eastAsia="zh-CN" w:bidi="ar"/>
+    </w:rPr>
+  </w:style>
+  <w:style w:type="paragraph" w:customStyle="1" w:styleId="5">
     <w:name w:val="List Paragraph"/>
     <w:basedOn w:val="1"/>
     <w:qFormat/>

</xml_diff>